<commit_message>
Melhorias na interface e ajuste na borda numerica
</commit_message>
<xml_diff>
--- a/relatorio_projeto_parte1.docx
+++ b/relatorio_projeto_parte1.docx
@@ -843,25 +843,7 @@
           <w:sz w:val="24"/>
           <w:szCs w:val="24"/>
         </w:rPr>
-        <w:t xml:space="preserve">, lecionada pelo docente Dr. Celso </w:t>
-      </w:r>
-      <w:proofErr w:type="spellStart"/>
-      <w:r>
-        <w:rPr>
-          <w:rFonts w:ascii="Times New Roman" w:hAnsi="Times New Roman" w:cs="Times New Roman"/>
-          <w:sz w:val="24"/>
-          <w:szCs w:val="24"/>
-        </w:rPr>
-        <w:t>Olivete</w:t>
-      </w:r>
-      <w:proofErr w:type="spellEnd"/>
-      <w:r>
-        <w:rPr>
-          <w:rFonts w:ascii="Times New Roman" w:hAnsi="Times New Roman" w:cs="Times New Roman"/>
-          <w:sz w:val="24"/>
-          <w:szCs w:val="24"/>
-        </w:rPr>
-        <w:t xml:space="preserve"> </w:t>
+        <w:t xml:space="preserve">, lecionada pelo docente Dr. Celso Olivete </w:t>
       </w:r>
       <w:r>
         <w:rPr>
@@ -1736,25 +1718,7 @@
           <w:sz w:val="24"/>
           <w:szCs w:val="24"/>
         </w:rPr>
-        <w:t xml:space="preserve">para um compilador, na Seção 3 são descritas as expressões regulares utilizadas e </w:t>
-      </w:r>
-      <w:proofErr w:type="spellStart"/>
-      <w:r>
-        <w:rPr>
-          <w:rFonts w:ascii="Times New Roman" w:hAnsi="Times New Roman" w:cs="Times New Roman"/>
-          <w:sz w:val="24"/>
-          <w:szCs w:val="24"/>
-        </w:rPr>
-        <w:t>por</w:t>
-      </w:r>
-      <w:proofErr w:type="spellEnd"/>
-      <w:r>
-        <w:rPr>
-          <w:rFonts w:ascii="Times New Roman" w:hAnsi="Times New Roman" w:cs="Times New Roman"/>
-          <w:sz w:val="24"/>
-          <w:szCs w:val="24"/>
-        </w:rPr>
-        <w:t xml:space="preserve"> fim a Seção 4 apresenta a aplicação, como ela foi implementada e um guia de utilização, além de mostrar alguns exemplos de teste da aplicação.</w:t>
+        <w:t>para um compilador, na Seção 3 são descritas as expressões regulares utilizadas e por fim a Seção 4 apresenta a aplicação, como ela foi implementada e um guia de utilização, além de mostrar alguns exemplos de teste da aplicação.</w:t>
       </w:r>
       <w:r>
         <w:rPr>
@@ -1888,25 +1852,7 @@
           <w:sz w:val="24"/>
           <w:szCs w:val="24"/>
         </w:rPr>
-        <w:t xml:space="preserve"> As expressões regulares são importantes para ajudar na identificação dos Lexemas e </w:t>
-      </w:r>
-      <w:proofErr w:type="spellStart"/>
-      <w:r>
-        <w:rPr>
-          <w:rFonts w:ascii="Times New Roman" w:hAnsi="Times New Roman" w:cs="Times New Roman"/>
-          <w:sz w:val="24"/>
-          <w:szCs w:val="24"/>
-        </w:rPr>
-        <w:t>Tokens</w:t>
-      </w:r>
-      <w:proofErr w:type="spellEnd"/>
-      <w:r>
-        <w:rPr>
-          <w:rFonts w:ascii="Times New Roman" w:hAnsi="Times New Roman" w:cs="Times New Roman"/>
-          <w:sz w:val="24"/>
-          <w:szCs w:val="24"/>
-        </w:rPr>
-        <w:t xml:space="preserve"> processo fundamental da análise léxica, além de informar qual o alfabeto pertencente a linguagem.</w:t>
+        <w:t xml:space="preserve"> As expressões regulares são importantes para ajudar na identificação dos Lexemas e Tokens processo fundamental da análise léxica, além de informar qual o alfabeto pertencente a linguagem.</w:t>
       </w:r>
     </w:p>
     <w:p>
@@ -1926,25 +1872,7 @@
           <w:sz w:val="24"/>
           <w:szCs w:val="24"/>
         </w:rPr>
-        <w:t xml:space="preserve">A Tabela 1 apresenta os </w:t>
-      </w:r>
-      <w:proofErr w:type="spellStart"/>
-      <w:r>
-        <w:rPr>
-          <w:rFonts w:ascii="Times New Roman" w:hAnsi="Times New Roman" w:cs="Times New Roman"/>
-          <w:sz w:val="24"/>
-          <w:szCs w:val="24"/>
-        </w:rPr>
-        <w:t>Tokens</w:t>
-      </w:r>
-      <w:proofErr w:type="spellEnd"/>
-      <w:r>
-        <w:rPr>
-          <w:rFonts w:ascii="Times New Roman" w:hAnsi="Times New Roman" w:cs="Times New Roman"/>
-          <w:sz w:val="24"/>
-          <w:szCs w:val="24"/>
-        </w:rPr>
-        <w:t xml:space="preserve"> e a expressão regular utilizada para identifica-lo.</w:t>
+        <w:t>A Tabela 1 apresenta os Tokens e a expressão regular utilizada para identifica-lo.</w:t>
       </w:r>
     </w:p>
     <w:p>
@@ -1966,13 +1894,13 @@
         <w:tblLook w:val="04A0" w:firstRow="1" w:lastRow="0" w:firstColumn="1" w:lastColumn="0" w:noHBand="0" w:noVBand="1"/>
       </w:tblPr>
       <w:tblGrid>
-        <w:gridCol w:w="4247"/>
-        <w:gridCol w:w="4247"/>
+        <w:gridCol w:w="4457"/>
+        <w:gridCol w:w="4037"/>
       </w:tblGrid>
       <w:tr>
         <w:tc>
           <w:tcPr>
-            <w:tcW w:w="4247" w:type="dxa"/>
+            <w:tcW w:w="4457" w:type="dxa"/>
             <w:shd w:val="clear" w:color="auto" w:fill="9CC2E5" w:themeFill="accent1" w:themeFillTint="99"/>
           </w:tcPr>
           <w:p>
@@ -1997,7 +1925,7 @@
         </w:tc>
         <w:tc>
           <w:tcPr>
-            <w:tcW w:w="4247" w:type="dxa"/>
+            <w:tcW w:w="4037" w:type="dxa"/>
             <w:shd w:val="clear" w:color="auto" w:fill="9CC2E5" w:themeFill="accent1" w:themeFillTint="99"/>
           </w:tcPr>
           <w:p>
@@ -2024,7 +1952,7 @@
       <w:tr>
         <w:tc>
           <w:tcPr>
-            <w:tcW w:w="4247" w:type="dxa"/>
+            <w:tcW w:w="4457" w:type="dxa"/>
           </w:tcPr>
           <w:p>
             <w:pPr>
@@ -2036,13 +1964,193 @@
                 <w:szCs w:val="24"/>
               </w:rPr>
             </w:pPr>
-            <w:bookmarkStart w:id="3" w:name="_GoBack"/>
-            <w:bookmarkEnd w:id="3"/>
+            <w:r>
+              <w:rPr>
+                <w:rFonts w:ascii="Times New Roman" w:hAnsi="Times New Roman" w:cs="Times New Roman"/>
+                <w:sz w:val="24"/>
+                <w:szCs w:val="24"/>
+              </w:rPr>
+              <w:t>PALAVRA_RESERVADA_PROGRAM</w:t>
+            </w:r>
           </w:p>
         </w:tc>
         <w:tc>
           <w:tcPr>
-            <w:tcW w:w="4247" w:type="dxa"/>
+            <w:tcW w:w="4037" w:type="dxa"/>
+          </w:tcPr>
+          <w:p>
+            <w:pPr>
+              <w:spacing w:after="0" w:line="360" w:lineRule="auto"/>
+              <w:jc w:val="both"/>
+              <w:rPr>
+                <w:rFonts w:ascii="Times New Roman" w:hAnsi="Times New Roman" w:cs="Times New Roman"/>
+                <w:sz w:val="24"/>
+                <w:szCs w:val="24"/>
+              </w:rPr>
+            </w:pPr>
+            <w:r>
+              <w:rPr>
+                <w:rFonts w:ascii="Times New Roman" w:hAnsi="Times New Roman" w:cs="Times New Roman"/>
+                <w:sz w:val="24"/>
+                <w:szCs w:val="24"/>
+              </w:rPr>
+              <w:t>(program)</w:t>
+            </w:r>
+          </w:p>
+        </w:tc>
+      </w:tr>
+      <w:tr>
+        <w:tc>
+          <w:tcPr>
+            <w:tcW w:w="4457" w:type="dxa"/>
+          </w:tcPr>
+          <w:p>
+            <w:pPr>
+              <w:spacing w:after="0" w:line="360" w:lineRule="auto"/>
+              <w:jc w:val="both"/>
+              <w:rPr>
+                <w:rFonts w:ascii="Times New Roman" w:hAnsi="Times New Roman" w:cs="Times New Roman"/>
+                <w:sz w:val="24"/>
+                <w:szCs w:val="24"/>
+              </w:rPr>
+            </w:pPr>
+            <w:r>
+              <w:rPr>
+                <w:rFonts w:ascii="Times New Roman" w:hAnsi="Times New Roman" w:cs="Times New Roman"/>
+                <w:sz w:val="24"/>
+                <w:szCs w:val="24"/>
+              </w:rPr>
+              <w:t>PALAVRA_RESERVADA_BEGIN</w:t>
+            </w:r>
+          </w:p>
+        </w:tc>
+        <w:tc>
+          <w:tcPr>
+            <w:tcW w:w="4037" w:type="dxa"/>
+          </w:tcPr>
+          <w:p>
+            <w:pPr>
+              <w:spacing w:after="0" w:line="360" w:lineRule="auto"/>
+              <w:jc w:val="both"/>
+              <w:rPr>
+                <w:rFonts w:ascii="Times New Roman" w:hAnsi="Times New Roman" w:cs="Times New Roman"/>
+                <w:sz w:val="24"/>
+                <w:szCs w:val="24"/>
+              </w:rPr>
+            </w:pPr>
+            <w:r>
+              <w:rPr>
+                <w:rFonts w:ascii="Times New Roman" w:hAnsi="Times New Roman" w:cs="Times New Roman"/>
+                <w:sz w:val="24"/>
+                <w:szCs w:val="24"/>
+              </w:rPr>
+              <w:t>(begin)</w:t>
+            </w:r>
+          </w:p>
+        </w:tc>
+      </w:tr>
+      <w:tr>
+        <w:tc>
+          <w:tcPr>
+            <w:tcW w:w="4457" w:type="dxa"/>
+          </w:tcPr>
+          <w:p>
+            <w:pPr>
+              <w:spacing w:after="0" w:line="360" w:lineRule="auto"/>
+              <w:jc w:val="both"/>
+              <w:rPr>
+                <w:rFonts w:ascii="Times New Roman" w:hAnsi="Times New Roman" w:cs="Times New Roman"/>
+                <w:sz w:val="24"/>
+                <w:szCs w:val="24"/>
+              </w:rPr>
+            </w:pPr>
+            <w:r>
+              <w:rPr>
+                <w:rFonts w:ascii="Times New Roman" w:hAnsi="Times New Roman" w:cs="Times New Roman"/>
+                <w:sz w:val="24"/>
+                <w:szCs w:val="24"/>
+              </w:rPr>
+              <w:t>PALAVRA_RESERVADA_</w:t>
+            </w:r>
+            <w:r>
+              <w:rPr>
+                <w:rFonts w:ascii="Times New Roman" w:hAnsi="Times New Roman" w:cs="Times New Roman"/>
+                <w:sz w:val="24"/>
+                <w:szCs w:val="24"/>
+              </w:rPr>
+              <w:t>E</w:t>
+            </w:r>
+            <w:r>
+              <w:rPr>
+                <w:rFonts w:ascii="Times New Roman" w:hAnsi="Times New Roman" w:cs="Times New Roman"/>
+                <w:sz w:val="24"/>
+                <w:szCs w:val="24"/>
+              </w:rPr>
+              <w:t>N</w:t>
+            </w:r>
+            <w:r>
+              <w:rPr>
+                <w:rFonts w:ascii="Times New Roman" w:hAnsi="Times New Roman" w:cs="Times New Roman"/>
+                <w:sz w:val="24"/>
+                <w:szCs w:val="24"/>
+              </w:rPr>
+              <w:t>D</w:t>
+            </w:r>
+          </w:p>
+        </w:tc>
+        <w:tc>
+          <w:tcPr>
+            <w:tcW w:w="4037" w:type="dxa"/>
+          </w:tcPr>
+          <w:p>
+            <w:pPr>
+              <w:spacing w:after="0" w:line="360" w:lineRule="auto"/>
+              <w:jc w:val="both"/>
+              <w:rPr>
+                <w:rFonts w:ascii="Times New Roman" w:hAnsi="Times New Roman" w:cs="Times New Roman"/>
+                <w:sz w:val="24"/>
+                <w:szCs w:val="24"/>
+              </w:rPr>
+            </w:pPr>
+            <w:r>
+              <w:rPr>
+                <w:rFonts w:ascii="Times New Roman" w:hAnsi="Times New Roman" w:cs="Times New Roman"/>
+                <w:sz w:val="24"/>
+                <w:szCs w:val="24"/>
+              </w:rPr>
+              <w:t>(end)</w:t>
+            </w:r>
+          </w:p>
+        </w:tc>
+      </w:tr>
+      <w:tr>
+        <w:tc>
+          <w:tcPr>
+            <w:tcW w:w="4457" w:type="dxa"/>
+          </w:tcPr>
+          <w:p>
+            <w:pPr>
+              <w:spacing w:after="0" w:line="360" w:lineRule="auto"/>
+              <w:jc w:val="both"/>
+              <w:rPr>
+                <w:rFonts w:ascii="Times New Roman" w:hAnsi="Times New Roman" w:cs="Times New Roman"/>
+                <w:sz w:val="24"/>
+                <w:szCs w:val="24"/>
+              </w:rPr>
+            </w:pPr>
+            <w:r>
+              <w:rPr>
+                <w:rFonts w:ascii="Times New Roman" w:hAnsi="Times New Roman" w:cs="Times New Roman"/>
+                <w:sz w:val="24"/>
+                <w:szCs w:val="24"/>
+              </w:rPr>
+              <w:t>PALAVRA_RESERVADA_VAR</w:t>
+            </w:r>
+          </w:p>
+        </w:tc>
+        <w:tc>
+          <w:tcPr>
+            <w:tcW w:w="4037" w:type="dxa"/>
           </w:tcPr>
           <w:p>
             <w:pPr>
@@ -2060,7 +2168,7 @@
       <w:tr>
         <w:tc>
           <w:tcPr>
-            <w:tcW w:w="4247" w:type="dxa"/>
+            <w:tcW w:w="4457" w:type="dxa"/>
           </w:tcPr>
           <w:p>
             <w:pPr>
@@ -2072,11 +2180,19 @@
                 <w:szCs w:val="24"/>
               </w:rPr>
             </w:pPr>
+            <w:r>
+              <w:rPr>
+                <w:rFonts w:ascii="Times New Roman" w:hAnsi="Times New Roman" w:cs="Times New Roman"/>
+                <w:sz w:val="24"/>
+                <w:szCs w:val="24"/>
+              </w:rPr>
+              <w:t>PALAVRA_RESERVADA_PROCEDURE</w:t>
+            </w:r>
           </w:p>
         </w:tc>
         <w:tc>
           <w:tcPr>
-            <w:tcW w:w="4247" w:type="dxa"/>
+            <w:tcW w:w="4037" w:type="dxa"/>
           </w:tcPr>
           <w:p>
             <w:pPr>
@@ -2094,7 +2210,7 @@
       <w:tr>
         <w:tc>
           <w:tcPr>
-            <w:tcW w:w="4247" w:type="dxa"/>
+            <w:tcW w:w="4457" w:type="dxa"/>
           </w:tcPr>
           <w:p>
             <w:pPr>
@@ -2106,11 +2222,19 @@
                 <w:szCs w:val="24"/>
               </w:rPr>
             </w:pPr>
+            <w:r>
+              <w:rPr>
+                <w:rFonts w:ascii="Times New Roman" w:hAnsi="Times New Roman" w:cs="Times New Roman"/>
+                <w:sz w:val="24"/>
+                <w:szCs w:val="24"/>
+              </w:rPr>
+              <w:t>PALAVRA_RESERVADA_READ</w:t>
+            </w:r>
           </w:p>
         </w:tc>
         <w:tc>
           <w:tcPr>
-            <w:tcW w:w="4247" w:type="dxa"/>
+            <w:tcW w:w="4037" w:type="dxa"/>
           </w:tcPr>
           <w:p>
             <w:pPr>
@@ -2128,7 +2252,7 @@
       <w:tr>
         <w:tc>
           <w:tcPr>
-            <w:tcW w:w="4247" w:type="dxa"/>
+            <w:tcW w:w="4457" w:type="dxa"/>
           </w:tcPr>
           <w:p>
             <w:pPr>
@@ -2140,11 +2264,19 @@
                 <w:szCs w:val="24"/>
               </w:rPr>
             </w:pPr>
+            <w:r>
+              <w:rPr>
+                <w:rFonts w:ascii="Times New Roman" w:hAnsi="Times New Roman" w:cs="Times New Roman"/>
+                <w:sz w:val="24"/>
+                <w:szCs w:val="24"/>
+              </w:rPr>
+              <w:t>PALAVRA_RESERVADA_WRITE</w:t>
+            </w:r>
           </w:p>
         </w:tc>
         <w:tc>
           <w:tcPr>
-            <w:tcW w:w="4247" w:type="dxa"/>
+            <w:tcW w:w="4037" w:type="dxa"/>
           </w:tcPr>
           <w:p>
             <w:pPr>
@@ -2162,7 +2294,7 @@
       <w:tr>
         <w:tc>
           <w:tcPr>
-            <w:tcW w:w="4247" w:type="dxa"/>
+            <w:tcW w:w="4457" w:type="dxa"/>
           </w:tcPr>
           <w:p>
             <w:pPr>
@@ -2174,11 +2306,19 @@
                 <w:szCs w:val="24"/>
               </w:rPr>
             </w:pPr>
+            <w:r>
+              <w:rPr>
+                <w:rFonts w:ascii="Times New Roman" w:hAnsi="Times New Roman" w:cs="Times New Roman"/>
+                <w:sz w:val="24"/>
+                <w:szCs w:val="24"/>
+              </w:rPr>
+              <w:t>PALAVRA_RESERVADA_INT</w:t>
+            </w:r>
           </w:p>
         </w:tc>
         <w:tc>
           <w:tcPr>
-            <w:tcW w:w="4247" w:type="dxa"/>
+            <w:tcW w:w="4037" w:type="dxa"/>
           </w:tcPr>
           <w:p>
             <w:pPr>
@@ -2196,7 +2336,7 @@
       <w:tr>
         <w:tc>
           <w:tcPr>
-            <w:tcW w:w="4247" w:type="dxa"/>
+            <w:tcW w:w="4457" w:type="dxa"/>
           </w:tcPr>
           <w:p>
             <w:pPr>
@@ -2208,11 +2348,19 @@
                 <w:szCs w:val="24"/>
               </w:rPr>
             </w:pPr>
+            <w:r>
+              <w:rPr>
+                <w:rFonts w:ascii="Times New Roman" w:hAnsi="Times New Roman" w:cs="Times New Roman"/>
+                <w:sz w:val="24"/>
+                <w:szCs w:val="24"/>
+              </w:rPr>
+              <w:t>PALAVRA_RESERVADA_BOOLEAN</w:t>
+            </w:r>
           </w:p>
         </w:tc>
         <w:tc>
           <w:tcPr>
-            <w:tcW w:w="4247" w:type="dxa"/>
+            <w:tcW w:w="4037" w:type="dxa"/>
           </w:tcPr>
           <w:p>
             <w:pPr>
@@ -2230,7 +2378,7 @@
       <w:tr>
         <w:tc>
           <w:tcPr>
-            <w:tcW w:w="4247" w:type="dxa"/>
+            <w:tcW w:w="4457" w:type="dxa"/>
           </w:tcPr>
           <w:p>
             <w:pPr>
@@ -2242,11 +2390,325 @@
                 <w:szCs w:val="24"/>
               </w:rPr>
             </w:pPr>
+            <w:r>
+              <w:rPr>
+                <w:rFonts w:ascii="Times New Roman" w:hAnsi="Times New Roman" w:cs="Times New Roman"/>
+                <w:sz w:val="24"/>
+                <w:szCs w:val="24"/>
+              </w:rPr>
+              <w:t>PALAVRA_RESERVADA_IF</w:t>
+            </w:r>
           </w:p>
         </w:tc>
         <w:tc>
           <w:tcPr>
-            <w:tcW w:w="4247" w:type="dxa"/>
+            <w:tcW w:w="4037" w:type="dxa"/>
+          </w:tcPr>
+          <w:p>
+            <w:pPr>
+              <w:spacing w:after="0" w:line="360" w:lineRule="auto"/>
+              <w:jc w:val="both"/>
+              <w:rPr>
+                <w:rFonts w:ascii="Times New Roman" w:hAnsi="Times New Roman" w:cs="Times New Roman"/>
+                <w:sz w:val="24"/>
+                <w:szCs w:val="24"/>
+              </w:rPr>
+            </w:pPr>
+          </w:p>
+        </w:tc>
+      </w:tr>
+      <w:tr>
+        <w:tc>
+          <w:tcPr>
+            <w:tcW w:w="4457" w:type="dxa"/>
+          </w:tcPr>
+          <w:p>
+            <w:pPr>
+              <w:spacing w:after="0" w:line="360" w:lineRule="auto"/>
+              <w:jc w:val="both"/>
+              <w:rPr>
+                <w:rFonts w:ascii="Times New Roman" w:hAnsi="Times New Roman" w:cs="Times New Roman"/>
+                <w:sz w:val="24"/>
+                <w:szCs w:val="24"/>
+              </w:rPr>
+            </w:pPr>
+            <w:r>
+              <w:rPr>
+                <w:rFonts w:ascii="Times New Roman" w:hAnsi="Times New Roman" w:cs="Times New Roman"/>
+                <w:sz w:val="24"/>
+                <w:szCs w:val="24"/>
+              </w:rPr>
+              <w:t>PALAVRA_RESERVADA_THEN</w:t>
+            </w:r>
+          </w:p>
+        </w:tc>
+        <w:tc>
+          <w:tcPr>
+            <w:tcW w:w="4037" w:type="dxa"/>
+          </w:tcPr>
+          <w:p>
+            <w:pPr>
+              <w:spacing w:after="0" w:line="360" w:lineRule="auto"/>
+              <w:jc w:val="both"/>
+              <w:rPr>
+                <w:rFonts w:ascii="Times New Roman" w:hAnsi="Times New Roman" w:cs="Times New Roman"/>
+                <w:sz w:val="24"/>
+                <w:szCs w:val="24"/>
+              </w:rPr>
+            </w:pPr>
+          </w:p>
+        </w:tc>
+      </w:tr>
+      <w:tr>
+        <w:tc>
+          <w:tcPr>
+            <w:tcW w:w="4457" w:type="dxa"/>
+          </w:tcPr>
+          <w:p>
+            <w:pPr>
+              <w:spacing w:after="0" w:line="360" w:lineRule="auto"/>
+              <w:jc w:val="both"/>
+              <w:rPr>
+                <w:rFonts w:ascii="Times New Roman" w:hAnsi="Times New Roman" w:cs="Times New Roman"/>
+                <w:sz w:val="24"/>
+                <w:szCs w:val="24"/>
+              </w:rPr>
+            </w:pPr>
+            <w:r>
+              <w:rPr>
+                <w:rFonts w:ascii="Times New Roman" w:hAnsi="Times New Roman" w:cs="Times New Roman"/>
+                <w:sz w:val="24"/>
+                <w:szCs w:val="24"/>
+              </w:rPr>
+              <w:t>PALAVRA_RESERVADA_ELSE</w:t>
+            </w:r>
+          </w:p>
+        </w:tc>
+        <w:tc>
+          <w:tcPr>
+            <w:tcW w:w="4037" w:type="dxa"/>
+          </w:tcPr>
+          <w:p>
+            <w:pPr>
+              <w:spacing w:after="0" w:line="360" w:lineRule="auto"/>
+              <w:jc w:val="both"/>
+              <w:rPr>
+                <w:rFonts w:ascii="Times New Roman" w:hAnsi="Times New Roman" w:cs="Times New Roman"/>
+                <w:sz w:val="24"/>
+                <w:szCs w:val="24"/>
+              </w:rPr>
+            </w:pPr>
+          </w:p>
+        </w:tc>
+      </w:tr>
+      <w:tr>
+        <w:tc>
+          <w:tcPr>
+            <w:tcW w:w="4457" w:type="dxa"/>
+          </w:tcPr>
+          <w:p>
+            <w:pPr>
+              <w:spacing w:after="0" w:line="360" w:lineRule="auto"/>
+              <w:jc w:val="both"/>
+              <w:rPr>
+                <w:rFonts w:ascii="Times New Roman" w:hAnsi="Times New Roman" w:cs="Times New Roman"/>
+                <w:sz w:val="24"/>
+                <w:szCs w:val="24"/>
+              </w:rPr>
+            </w:pPr>
+            <w:r>
+              <w:rPr>
+                <w:rFonts w:ascii="Times New Roman" w:hAnsi="Times New Roman" w:cs="Times New Roman"/>
+                <w:sz w:val="24"/>
+                <w:szCs w:val="24"/>
+              </w:rPr>
+              <w:t>PALAVRA_RESERVADA_WHILE</w:t>
+            </w:r>
+          </w:p>
+        </w:tc>
+        <w:tc>
+          <w:tcPr>
+            <w:tcW w:w="4037" w:type="dxa"/>
+          </w:tcPr>
+          <w:p>
+            <w:pPr>
+              <w:spacing w:after="0" w:line="360" w:lineRule="auto"/>
+              <w:jc w:val="both"/>
+              <w:rPr>
+                <w:rFonts w:ascii="Times New Roman" w:hAnsi="Times New Roman" w:cs="Times New Roman"/>
+                <w:sz w:val="24"/>
+                <w:szCs w:val="24"/>
+              </w:rPr>
+            </w:pPr>
+          </w:p>
+        </w:tc>
+      </w:tr>
+      <w:tr>
+        <w:tc>
+          <w:tcPr>
+            <w:tcW w:w="4457" w:type="dxa"/>
+          </w:tcPr>
+          <w:p>
+            <w:pPr>
+              <w:spacing w:after="0" w:line="360" w:lineRule="auto"/>
+              <w:jc w:val="both"/>
+              <w:rPr>
+                <w:rFonts w:ascii="Times New Roman" w:hAnsi="Times New Roman" w:cs="Times New Roman"/>
+                <w:sz w:val="24"/>
+                <w:szCs w:val="24"/>
+              </w:rPr>
+            </w:pPr>
+            <w:r>
+              <w:rPr>
+                <w:rFonts w:ascii="Times New Roman" w:hAnsi="Times New Roman" w:cs="Times New Roman"/>
+                <w:sz w:val="24"/>
+                <w:szCs w:val="24"/>
+              </w:rPr>
+              <w:t>PALAVRA_RESERVADA_DO</w:t>
+            </w:r>
+            <w:bookmarkStart w:id="3" w:name="_GoBack"/>
+            <w:bookmarkEnd w:id="3"/>
+          </w:p>
+        </w:tc>
+        <w:tc>
+          <w:tcPr>
+            <w:tcW w:w="4037" w:type="dxa"/>
+          </w:tcPr>
+          <w:p>
+            <w:pPr>
+              <w:spacing w:after="0" w:line="360" w:lineRule="auto"/>
+              <w:jc w:val="both"/>
+              <w:rPr>
+                <w:rFonts w:ascii="Times New Roman" w:hAnsi="Times New Roman" w:cs="Times New Roman"/>
+                <w:sz w:val="24"/>
+                <w:szCs w:val="24"/>
+              </w:rPr>
+            </w:pPr>
+          </w:p>
+        </w:tc>
+      </w:tr>
+      <w:tr>
+        <w:tc>
+          <w:tcPr>
+            <w:tcW w:w="4457" w:type="dxa"/>
+          </w:tcPr>
+          <w:p>
+            <w:pPr>
+              <w:spacing w:after="0" w:line="360" w:lineRule="auto"/>
+              <w:jc w:val="both"/>
+              <w:rPr>
+                <w:rFonts w:ascii="Times New Roman" w:hAnsi="Times New Roman" w:cs="Times New Roman"/>
+                <w:sz w:val="24"/>
+                <w:szCs w:val="24"/>
+              </w:rPr>
+            </w:pPr>
+          </w:p>
+        </w:tc>
+        <w:tc>
+          <w:tcPr>
+            <w:tcW w:w="4037" w:type="dxa"/>
+          </w:tcPr>
+          <w:p>
+            <w:pPr>
+              <w:spacing w:after="0" w:line="360" w:lineRule="auto"/>
+              <w:jc w:val="both"/>
+              <w:rPr>
+                <w:rFonts w:ascii="Times New Roman" w:hAnsi="Times New Roman" w:cs="Times New Roman"/>
+                <w:sz w:val="24"/>
+                <w:szCs w:val="24"/>
+              </w:rPr>
+            </w:pPr>
+          </w:p>
+        </w:tc>
+      </w:tr>
+      <w:tr>
+        <w:tc>
+          <w:tcPr>
+            <w:tcW w:w="4457" w:type="dxa"/>
+          </w:tcPr>
+          <w:p>
+            <w:pPr>
+              <w:spacing w:after="0" w:line="360" w:lineRule="auto"/>
+              <w:jc w:val="both"/>
+              <w:rPr>
+                <w:rFonts w:ascii="Times New Roman" w:hAnsi="Times New Roman" w:cs="Times New Roman"/>
+                <w:sz w:val="24"/>
+                <w:szCs w:val="24"/>
+              </w:rPr>
+            </w:pPr>
+          </w:p>
+        </w:tc>
+        <w:tc>
+          <w:tcPr>
+            <w:tcW w:w="4037" w:type="dxa"/>
+          </w:tcPr>
+          <w:p>
+            <w:pPr>
+              <w:spacing w:after="0" w:line="360" w:lineRule="auto"/>
+              <w:jc w:val="both"/>
+              <w:rPr>
+                <w:rFonts w:ascii="Times New Roman" w:hAnsi="Times New Roman" w:cs="Times New Roman"/>
+                <w:sz w:val="24"/>
+                <w:szCs w:val="24"/>
+              </w:rPr>
+            </w:pPr>
+          </w:p>
+        </w:tc>
+      </w:tr>
+      <w:tr>
+        <w:tc>
+          <w:tcPr>
+            <w:tcW w:w="4457" w:type="dxa"/>
+          </w:tcPr>
+          <w:p>
+            <w:pPr>
+              <w:spacing w:after="0" w:line="360" w:lineRule="auto"/>
+              <w:jc w:val="both"/>
+              <w:rPr>
+                <w:rFonts w:ascii="Times New Roman" w:hAnsi="Times New Roman" w:cs="Times New Roman"/>
+                <w:sz w:val="24"/>
+                <w:szCs w:val="24"/>
+              </w:rPr>
+            </w:pPr>
+          </w:p>
+        </w:tc>
+        <w:tc>
+          <w:tcPr>
+            <w:tcW w:w="4037" w:type="dxa"/>
+          </w:tcPr>
+          <w:p>
+            <w:pPr>
+              <w:spacing w:after="0" w:line="360" w:lineRule="auto"/>
+              <w:jc w:val="both"/>
+              <w:rPr>
+                <w:rFonts w:ascii="Times New Roman" w:hAnsi="Times New Roman" w:cs="Times New Roman"/>
+                <w:sz w:val="24"/>
+                <w:szCs w:val="24"/>
+              </w:rPr>
+            </w:pPr>
+          </w:p>
+        </w:tc>
+      </w:tr>
+      <w:tr>
+        <w:tc>
+          <w:tcPr>
+            <w:tcW w:w="4457" w:type="dxa"/>
+          </w:tcPr>
+          <w:p>
+            <w:pPr>
+              <w:spacing w:after="0" w:line="360" w:lineRule="auto"/>
+              <w:jc w:val="both"/>
+              <w:rPr>
+                <w:rFonts w:ascii="Times New Roman" w:hAnsi="Times New Roman" w:cs="Times New Roman"/>
+                <w:sz w:val="24"/>
+                <w:szCs w:val="24"/>
+              </w:rPr>
+            </w:pPr>
+          </w:p>
+        </w:tc>
+        <w:tc>
+          <w:tcPr>
+            <w:tcW w:w="4037" w:type="dxa"/>
           </w:tcPr>
           <w:p>
             <w:pPr>

</xml_diff>